<commit_message>
/update last maj graph
</commit_message>
<xml_diff>
--- a/Documentation_Fonctionnelle.docx
+++ b/Documentation_Fonctionnelle.docx
@@ -75,43 +75,17 @@
         <w:pStyle w:val="Titre1"/>
         <w:rPr>
           <w:rFonts w:ascii="Calibri" w:hAnsi="Calibri" w:cs="Calibri"/>
+          <w:sz w:val="24"/>
+          <w:szCs w:val="24"/>
+        </w:rPr>
+      </w:pPr>
+      <w:r>
+        <w:rPr>
+          <w:rFonts w:ascii="Calibri" w:hAnsi="Calibri" w:cs="Calibri"/>
           <w:sz w:val="28"/>
           <w:szCs w:val="28"/>
         </w:rPr>
-      </w:pPr>
-      <w:r>
-        <w:rPr>
-          <w:rFonts w:ascii="Calibri" w:hAnsi="Calibri" w:cs="Calibri"/>
-          <w:sz w:val="28"/>
-          <w:szCs w:val="28"/>
-        </w:rPr>
-        <w:t>I. Présentation générale</w:t>
-      </w:r>
-    </w:p>
-    <w:p>
-      <w:pPr>
-        <w:pStyle w:val="Titre2"/>
-        <w:rPr>
-          <w:rFonts w:ascii="Calibri" w:hAnsi="Calibri" w:cs="Calibri"/>
-          <w:sz w:val="24"/>
-          <w:szCs w:val="24"/>
-        </w:rPr>
-      </w:pPr>
-      <w:r>
-        <w:rPr>
-          <w:rFonts w:ascii="Calibri" w:hAnsi="Calibri" w:cs="Calibri"/>
-          <w:sz w:val="24"/>
-          <w:szCs w:val="24"/>
-        </w:rPr>
-        <w:t>1</w:t>
-      </w:r>
-      <w:r>
-        <w:rPr>
-          <w:rFonts w:ascii="Calibri" w:hAnsi="Calibri" w:cs="Calibri"/>
-          <w:sz w:val="24"/>
-          <w:szCs w:val="24"/>
-        </w:rPr>
-        <w:t>.</w:t>
+        <w:t>I.</w:t>
       </w:r>
       <w:r>
         <w:rPr>
@@ -158,90 +132,6 @@
           <w:rFonts w:ascii="Calibri" w:hAnsi="Calibri" w:cs="Calibri"/>
         </w:rPr>
         <w:t>identifier les tendances de construction et de consommation, et de comparer les performances entre différentes villes.</w:t>
-      </w:r>
-    </w:p>
-    <w:p>
-      <w:pPr>
-        <w:pStyle w:val="Titre2"/>
-        <w:rPr>
-          <w:rFonts w:ascii="Calibri" w:hAnsi="Calibri" w:cs="Calibri"/>
-          <w:sz w:val="24"/>
-          <w:szCs w:val="24"/>
-        </w:rPr>
-      </w:pPr>
-      <w:r>
-        <w:rPr>
-          <w:rFonts w:ascii="Calibri" w:hAnsi="Calibri" w:cs="Calibri"/>
-          <w:sz w:val="24"/>
-          <w:szCs w:val="24"/>
-        </w:rPr>
-        <w:t>2</w:t>
-      </w:r>
-      <w:r>
-        <w:rPr>
-          <w:rFonts w:ascii="Calibri" w:hAnsi="Calibri" w:cs="Calibri"/>
-          <w:sz w:val="24"/>
-          <w:szCs w:val="24"/>
-        </w:rPr>
-        <w:t>.</w:t>
-      </w:r>
-      <w:r>
-        <w:rPr>
-          <w:rFonts w:ascii="Calibri" w:hAnsi="Calibri" w:cs="Calibri"/>
-          <w:sz w:val="24"/>
-          <w:szCs w:val="24"/>
-        </w:rPr>
-        <w:t xml:space="preserve"> Public cible</w:t>
-      </w:r>
-    </w:p>
-    <w:p>
-      <w:pPr>
-        <w:spacing w:after="200"/>
-        <w:rPr>
-          <w:rFonts w:ascii="Calibri" w:hAnsi="Calibri" w:cs="Calibri"/>
-        </w:rPr>
-      </w:pPr>
-      <w:r>
-        <w:rPr>
-          <w:rFonts w:ascii="Calibri" w:hAnsi="Calibri" w:cs="Calibri"/>
-        </w:rPr>
-        <w:t xml:space="preserve">Ce tableau de bord </w:t>
-      </w:r>
-      <w:r>
-        <w:rPr>
-          <w:rFonts w:ascii="Calibri" w:hAnsi="Calibri" w:cs="Calibri"/>
-        </w:rPr>
-        <w:t>s’</w:t>
-      </w:r>
-      <w:r>
-        <w:rPr>
-          <w:rFonts w:ascii="Calibri" w:hAnsi="Calibri" w:cs="Calibri"/>
-        </w:rPr>
-        <w:t>adresse aux collectivités territoriales, aux professionnels de l</w:t>
-      </w:r>
-      <w:r>
-        <w:rPr>
-          <w:rFonts w:ascii="Calibri" w:hAnsi="Calibri" w:cs="Calibri"/>
-        </w:rPr>
-        <w:t>’</w:t>
-      </w:r>
-      <w:r>
-        <w:rPr>
-          <w:rFonts w:ascii="Calibri" w:hAnsi="Calibri" w:cs="Calibri"/>
-        </w:rPr>
-        <w:t>immobilier, aux organismes de rénovation énergétique, ainsi qu</w:t>
-      </w:r>
-      <w:r>
-        <w:rPr>
-          <w:rFonts w:ascii="Calibri" w:hAnsi="Calibri" w:cs="Calibri"/>
-        </w:rPr>
-        <w:t>’</w:t>
-      </w:r>
-      <w:r>
-        <w:rPr>
-          <w:rFonts w:ascii="Calibri" w:hAnsi="Calibri" w:cs="Calibri"/>
-        </w:rPr>
-        <w:t>aux analystes et décideurs politiques souhaitant optimiser les politiques énergétiques locales.</w:t>
       </w:r>
     </w:p>
     <w:p>
@@ -594,68 +484,12 @@
           <w:szCs w:val="26"/>
         </w:rPr>
       </w:pPr>
-    </w:p>
-    <w:p>
-      <w:pPr>
-        <w:pStyle w:val="Titre1"/>
-        <w:spacing w:before="400"/>
+      <w:r>
         <w:rPr>
           <w:rFonts w:ascii="Calibri" w:hAnsi="Calibri" w:cs="Calibri"/>
           <w:sz w:val="26"/>
           <w:szCs w:val="26"/>
         </w:rPr>
-      </w:pPr>
-    </w:p>
-    <w:p>
-      <w:pPr>
-        <w:pStyle w:val="Titre1"/>
-        <w:spacing w:before="400"/>
-        <w:rPr>
-          <w:rFonts w:ascii="Calibri" w:hAnsi="Calibri" w:cs="Calibri"/>
-          <w:sz w:val="26"/>
-          <w:szCs w:val="26"/>
-        </w:rPr>
-      </w:pPr>
-    </w:p>
-    <w:p>
-      <w:pPr>
-        <w:pStyle w:val="Titre1"/>
-        <w:spacing w:before="400"/>
-        <w:rPr>
-          <w:rFonts w:ascii="Calibri" w:hAnsi="Calibri" w:cs="Calibri"/>
-          <w:sz w:val="26"/>
-          <w:szCs w:val="26"/>
-        </w:rPr>
-      </w:pPr>
-    </w:p>
-    <w:p>
-      <w:pPr>
-        <w:pStyle w:val="Titre1"/>
-        <w:spacing w:before="400"/>
-        <w:rPr>
-          <w:rFonts w:ascii="Calibri" w:hAnsi="Calibri" w:cs="Calibri"/>
-          <w:sz w:val="26"/>
-          <w:szCs w:val="26"/>
-        </w:rPr>
-      </w:pPr>
-    </w:p>
-    <w:p>
-      <w:pPr>
-        <w:pStyle w:val="Titre1"/>
-        <w:spacing w:before="400"/>
-        <w:rPr>
-          <w:rFonts w:ascii="Calibri" w:hAnsi="Calibri" w:cs="Calibri"/>
-          <w:sz w:val="26"/>
-          <w:szCs w:val="26"/>
-        </w:rPr>
-      </w:pPr>
-      <w:r>
-        <w:rPr>
-          <w:rFonts w:ascii="Calibri" w:hAnsi="Calibri" w:cs="Calibri"/>
-          <w:sz w:val="26"/>
-          <w:szCs w:val="26"/>
-        </w:rPr>
-        <w:lastRenderedPageBreak/>
         <w:t>III.  Description fonctionnelle des pages</w:t>
       </w:r>
     </w:p>
@@ -854,13 +688,19 @@
           <w:b/>
           <w:bCs/>
         </w:rPr>
-        <w:t>Graphique circulaire des Top 3 énergies</w:t>
-      </w:r>
-      <w:r>
-        <w:rPr>
-          <w:rFonts w:ascii="Calibri" w:hAnsi="Calibri" w:cs="Calibri"/>
-        </w:rPr>
-        <w:t xml:space="preserve"> : affiche la répartition entre Électricité, Gaz naturel, et Fioul domestique</w:t>
+        <w:t>Graphique circulaire des Top énergies</w:t>
+      </w:r>
+      <w:r>
+        <w:rPr>
+          <w:rFonts w:ascii="Calibri" w:hAnsi="Calibri" w:cs="Calibri"/>
+        </w:rPr>
+        <w:t xml:space="preserve"> : affiche la répartition entre </w:t>
+      </w:r>
+      <w:r>
+        <w:rPr>
+          <w:rFonts w:ascii="Calibri" w:hAnsi="Calibri" w:cs="Calibri"/>
+        </w:rPr>
+        <w:t>les énergies les plus utilisé</w:t>
       </w:r>
     </w:p>
     <w:p>
@@ -919,6 +759,7 @@
           <w:b/>
           <w:bCs/>
         </w:rPr>
+        <w:lastRenderedPageBreak/>
         <w:t>Graphique d</w:t>
       </w:r>
       <w:r>
@@ -997,7 +838,19 @@
         <w:rPr>
           <w:rFonts w:ascii="Calibri" w:hAnsi="Calibri" w:cs="Calibri"/>
         </w:rPr>
-        <w:t>Année diagnostique (2021-2025)</w:t>
+        <w:t>Année diagnostique (2021</w:t>
+      </w:r>
+      <w:r>
+        <w:rPr>
+          <w:rFonts w:ascii="Calibri" w:hAnsi="Calibri" w:cs="Calibri"/>
+        </w:rPr>
+        <w:t xml:space="preserve"> à </w:t>
+      </w:r>
+      <w:r>
+        <w:rPr>
+          <w:rFonts w:ascii="Calibri" w:hAnsi="Calibri" w:cs="Calibri"/>
+        </w:rPr>
+        <w:t>2025)</w:t>
       </w:r>
     </w:p>
     <w:p>
@@ -1015,7 +868,19 @@
         <w:rPr>
           <w:rFonts w:ascii="Calibri" w:hAnsi="Calibri" w:cs="Calibri"/>
         </w:rPr>
-        <w:t>Type de DPE (existant/neuf)</w:t>
+        <w:t xml:space="preserve">Type de </w:t>
+      </w:r>
+      <w:r>
+        <w:rPr>
+          <w:rFonts w:ascii="Calibri" w:hAnsi="Calibri" w:cs="Calibri"/>
+        </w:rPr>
+        <w:t>logement</w:t>
+      </w:r>
+      <w:r>
+        <w:rPr>
+          <w:rFonts w:ascii="Calibri" w:hAnsi="Calibri" w:cs="Calibri"/>
+        </w:rPr>
+        <w:t xml:space="preserve"> (existant/neuf)</w:t>
       </w:r>
     </w:p>
     <w:p>
@@ -1242,25 +1107,43 @@
         <w:rPr>
           <w:rFonts w:ascii="Calibri" w:hAnsi="Calibri" w:cs="Calibri"/>
         </w:rPr>
-        <w:t>avec d</w:t>
-      </w:r>
-      <w:r>
-        <w:rPr>
-          <w:rFonts w:ascii="Calibri" w:hAnsi="Calibri" w:cs="Calibri"/>
-        </w:rPr>
-        <w:t>’</w:t>
-      </w:r>
-      <w:r>
-        <w:rPr>
-          <w:rFonts w:ascii="Calibri" w:hAnsi="Calibri" w:cs="Calibri"/>
-        </w:rPr>
-        <w:t xml:space="preserve">autres villes selon les </w:t>
-      </w:r>
-      <w:r>
-        <w:rPr>
-          <w:rFonts w:ascii="Calibri" w:hAnsi="Calibri" w:cs="Calibri"/>
-        </w:rPr>
-        <w:t>consommation moyenne par étiquette</w:t>
+        <w:t>des</w:t>
+      </w:r>
+      <w:r>
+        <w:rPr>
+          <w:rFonts w:ascii="Calibri" w:hAnsi="Calibri" w:cs="Calibri"/>
+        </w:rPr>
+        <w:t xml:space="preserve"> villes selon le</w:t>
+      </w:r>
+      <w:r>
+        <w:rPr>
+          <w:rFonts w:ascii="Calibri" w:hAnsi="Calibri" w:cs="Calibri"/>
+        </w:rPr>
+        <w:t>ur</w:t>
+      </w:r>
+      <w:r>
+        <w:rPr>
+          <w:rFonts w:ascii="Calibri" w:hAnsi="Calibri" w:cs="Calibri"/>
+        </w:rPr>
+        <w:t xml:space="preserve">s </w:t>
+      </w:r>
+      <w:r>
+        <w:rPr>
+          <w:rFonts w:ascii="Calibri" w:hAnsi="Calibri" w:cs="Calibri"/>
+        </w:rPr>
+        <w:t>consommation</w:t>
+      </w:r>
+      <w:r>
+        <w:rPr>
+          <w:rFonts w:ascii="Calibri" w:hAnsi="Calibri" w:cs="Calibri"/>
+        </w:rPr>
+        <w:t>s</w:t>
+      </w:r>
+      <w:r>
+        <w:rPr>
+          <w:rFonts w:ascii="Calibri" w:hAnsi="Calibri" w:cs="Calibri"/>
+        </w:rPr>
+        <w:t xml:space="preserve"> moyenne par étiquette</w:t>
       </w:r>
     </w:p>
     <w:p>
@@ -1317,7 +1200,6 @@
         <w:rPr>
           <w:rFonts w:ascii="Calibri" w:hAnsi="Calibri" w:cs="Calibri"/>
         </w:rPr>
-        <w:lastRenderedPageBreak/>
         <w:t>Sélection de ville (menu déroulant)</w:t>
       </w:r>
     </w:p>
@@ -1554,7 +1436,13 @@
         <w:rPr>
           <w:rFonts w:ascii="Calibri" w:hAnsi="Calibri" w:cs="Calibri"/>
         </w:rPr>
-        <w:t>Type de DPE</w:t>
+        <w:t xml:space="preserve">Type </w:t>
+      </w:r>
+      <w:r>
+        <w:rPr>
+          <w:rFonts w:ascii="Calibri" w:hAnsi="Calibri" w:cs="Calibri"/>
+        </w:rPr>
+        <w:t>de logement (neuf/existant)</w:t>
       </w:r>
     </w:p>
     <w:p>
@@ -1609,6 +1497,7 @@
           <w:sz w:val="24"/>
           <w:szCs w:val="24"/>
         </w:rPr>
+        <w:lastRenderedPageBreak/>
         <w:t>IV</w:t>
       </w:r>
       <w:r>
@@ -1773,181 +1662,6 @@
           <w:szCs w:val="24"/>
         </w:rPr>
         <w:t>. Utilisation recommandée</w:t>
-      </w:r>
-    </w:p>
-    <w:p>
-      <w:pPr>
-        <w:pStyle w:val="Titre2"/>
-        <w:rPr>
-          <w:rFonts w:ascii="Calibri" w:hAnsi="Calibri" w:cs="Calibri"/>
-          <w:sz w:val="24"/>
-          <w:szCs w:val="24"/>
-        </w:rPr>
-      </w:pPr>
-      <w:r>
-        <w:rPr>
-          <w:rFonts w:ascii="Calibri" w:hAnsi="Calibri" w:cs="Calibri"/>
-          <w:sz w:val="24"/>
-          <w:szCs w:val="24"/>
-        </w:rPr>
-        <w:t>1</w:t>
-      </w:r>
-      <w:r>
-        <w:rPr>
-          <w:rFonts w:ascii="Calibri" w:hAnsi="Calibri" w:cs="Calibri"/>
-          <w:sz w:val="24"/>
-          <w:szCs w:val="24"/>
-        </w:rPr>
-        <w:t>.</w:t>
-      </w:r>
-      <w:r>
-        <w:rPr>
-          <w:rFonts w:ascii="Calibri" w:hAnsi="Calibri" w:cs="Calibri"/>
-          <w:sz w:val="24"/>
-          <w:szCs w:val="24"/>
-        </w:rPr>
-        <w:t xml:space="preserve"> Cas d</w:t>
-      </w:r>
-      <w:r>
-        <w:rPr>
-          <w:rFonts w:ascii="Calibri" w:hAnsi="Calibri" w:cs="Calibri"/>
-          <w:sz w:val="24"/>
-          <w:szCs w:val="24"/>
-        </w:rPr>
-        <w:t>’</w:t>
-      </w:r>
-      <w:r>
-        <w:rPr>
-          <w:rFonts w:ascii="Calibri" w:hAnsi="Calibri" w:cs="Calibri"/>
-          <w:sz w:val="24"/>
-          <w:szCs w:val="24"/>
-        </w:rPr>
-        <w:t>usage</w:t>
-      </w:r>
-    </w:p>
-    <w:p>
-      <w:pPr>
-        <w:pStyle w:val="Paragraphedeliste"/>
-        <w:numPr>
-          <w:ilvl w:val="0"/>
-          <w:numId w:val="2"/>
-        </w:numPr>
-        <w:rPr>
-          <w:rFonts w:ascii="Calibri" w:hAnsi="Calibri" w:cs="Calibri"/>
-        </w:rPr>
-      </w:pPr>
-      <w:r>
-        <w:rPr>
-          <w:rFonts w:ascii="Calibri" w:hAnsi="Calibri" w:cs="Calibri"/>
-          <w:b/>
-          <w:bCs/>
-        </w:rPr>
-        <w:t>Collectivités locales</w:t>
-      </w:r>
-      <w:r>
-        <w:rPr>
-          <w:rFonts w:ascii="Calibri" w:hAnsi="Calibri" w:cs="Calibri"/>
-        </w:rPr>
-        <w:t xml:space="preserve"> : identifier les zones prioritaires pour les campagnes de rénovation énergétique</w:t>
-      </w:r>
-    </w:p>
-    <w:p>
-      <w:pPr>
-        <w:pStyle w:val="Paragraphedeliste"/>
-        <w:numPr>
-          <w:ilvl w:val="0"/>
-          <w:numId w:val="2"/>
-        </w:numPr>
-        <w:rPr>
-          <w:rFonts w:ascii="Calibri" w:hAnsi="Calibri" w:cs="Calibri"/>
-        </w:rPr>
-      </w:pPr>
-      <w:r>
-        <w:rPr>
-          <w:rFonts w:ascii="Calibri" w:hAnsi="Calibri" w:cs="Calibri"/>
-          <w:b/>
-          <w:bCs/>
-        </w:rPr>
-        <w:t>Agences immobilières</w:t>
-      </w:r>
-      <w:r>
-        <w:rPr>
-          <w:rFonts w:ascii="Calibri" w:hAnsi="Calibri" w:cs="Calibri"/>
-        </w:rPr>
-        <w:t xml:space="preserve"> : analyser les performances énergétiques des biens immobiliers par secteur</w:t>
-      </w:r>
-    </w:p>
-    <w:p>
-      <w:pPr>
-        <w:pStyle w:val="Paragraphedeliste"/>
-        <w:numPr>
-          <w:ilvl w:val="0"/>
-          <w:numId w:val="2"/>
-        </w:numPr>
-        <w:spacing w:after="200"/>
-        <w:rPr>
-          <w:rFonts w:ascii="Calibri" w:hAnsi="Calibri" w:cs="Calibri"/>
-        </w:rPr>
-      </w:pPr>
-      <w:r>
-        <w:rPr>
-          <w:rFonts w:ascii="Calibri" w:hAnsi="Calibri" w:cs="Calibri"/>
-          <w:b/>
-          <w:bCs/>
-        </w:rPr>
-        <w:t>Organismes de rénovation</w:t>
-      </w:r>
-      <w:r>
-        <w:rPr>
-          <w:rFonts w:ascii="Calibri" w:hAnsi="Calibri" w:cs="Calibri"/>
-        </w:rPr>
-        <w:t xml:space="preserve"> : cibler les logements nécessitant des travaux d</w:t>
-      </w:r>
-      <w:r>
-        <w:rPr>
-          <w:rFonts w:ascii="Calibri" w:hAnsi="Calibri" w:cs="Calibri"/>
-        </w:rPr>
-        <w:t>’</w:t>
-      </w:r>
-      <w:r>
-        <w:rPr>
-          <w:rFonts w:ascii="Calibri" w:hAnsi="Calibri" w:cs="Calibri"/>
-        </w:rPr>
-        <w:t>amélioration énergétique</w:t>
-      </w:r>
-    </w:p>
-    <w:p>
-      <w:pPr>
-        <w:pStyle w:val="Titre2"/>
-        <w:rPr>
-          <w:rFonts w:ascii="Calibri" w:hAnsi="Calibri" w:cs="Calibri"/>
-          <w:sz w:val="24"/>
-          <w:szCs w:val="24"/>
-        </w:rPr>
-      </w:pPr>
-      <w:r>
-        <w:rPr>
-          <w:rFonts w:ascii="Calibri" w:hAnsi="Calibri" w:cs="Calibri"/>
-          <w:sz w:val="24"/>
-          <w:szCs w:val="24"/>
-        </w:rPr>
-        <w:t>2</w:t>
-      </w:r>
-      <w:r>
-        <w:rPr>
-          <w:rFonts w:ascii="Calibri" w:hAnsi="Calibri" w:cs="Calibri"/>
-          <w:sz w:val="24"/>
-          <w:szCs w:val="24"/>
-        </w:rPr>
-        <w:t>.</w:t>
-      </w:r>
-      <w:r>
-        <w:rPr>
-          <w:rFonts w:ascii="Calibri" w:hAnsi="Calibri" w:cs="Calibri"/>
-          <w:sz w:val="24"/>
-          <w:szCs w:val="24"/>
-        </w:rPr>
-        <w:t xml:space="preserve"> Bonnes pratiques</w:t>
       </w:r>
     </w:p>
     <w:p>

</xml_diff>